<commit_message>
Site Atualizado - Lívia
</commit_message>
<xml_diff>
--- a/documentação/Contexto e Justificativa de Negócio.docx
+++ b/documentação/Contexto e Justificativa de Negócio.docx
@@ -763,7 +763,27 @@
           <w:sz w:val="24"/>
           <w:szCs w:val="24"/>
         </w:rPr>
-        <w:t>Bando de dados:</w:t>
+        <w:t>Ban</w:t>
+      </w:r>
+      <w:r>
+        <w:rPr>
+          <w:rFonts w:ascii="Arial" w:hAnsi="Arial" w:cs="Arial"/>
+          <w:i/>
+          <w:sz w:val="24"/>
+          <w:szCs w:val="24"/>
+        </w:rPr>
+        <w:t>c</w:t>
+      </w:r>
+      <w:bookmarkStart w:id="0" w:name="_GoBack"/>
+      <w:bookmarkEnd w:id="0"/>
+      <w:r>
+        <w:rPr>
+          <w:rFonts w:ascii="Arial" w:hAnsi="Arial" w:cs="Arial"/>
+          <w:i/>
+          <w:sz w:val="24"/>
+          <w:szCs w:val="24"/>
+        </w:rPr>
+        <w:t>o de dados:</w:t>
       </w:r>
     </w:p>
     <w:p>
@@ -3408,7 +3428,6 @@
           <w:shd w:val="clear" w:color="auto" w:fill="FFFFFF"/>
         </w:rPr>
       </w:pPr>
-      <w:bookmarkStart w:id="0" w:name="_GoBack"/>
       <w:r>
         <w:rPr>
           <w:rFonts w:ascii="Segoe UI" w:hAnsi="Segoe UI" w:cs="Segoe UI"/>
@@ -3436,7 +3455,6 @@
         </w:rPr>
         <w:t>©</w:t>
       </w:r>
-      <w:bookmarkEnd w:id="0"/>
     </w:p>
     <w:sectPr>
       <w:pgSz w:w="11906" w:h="16838"/>
@@ -3562,7 +3580,7 @@
       </w:pPr>
     </w:pPrDefault>
   </w:docDefaults>
-  <w:latentStyles w:defLockedState="0" w:defUIPriority="99" w:defSemiHidden="0" w:defUnhideWhenUsed="0" w:defQFormat="0" w:count="376">
+  <w:latentStyles w:defLockedState="0" w:defUIPriority="99" w:defSemiHidden="0" w:defUnhideWhenUsed="0" w:defQFormat="0" w:count="375">
     <w:lsdException w:name="Normal" w:uiPriority="0" w:qFormat="1"/>
     <w:lsdException w:name="heading 1" w:uiPriority="9" w:qFormat="1"/>
     <w:lsdException w:name="heading 2" w:semiHidden="1" w:uiPriority="9" w:unhideWhenUsed="1" w:qFormat="1"/>
@@ -3668,6 +3686,7 @@
     <w:lsdException w:name="HTML Sample" w:semiHidden="1" w:unhideWhenUsed="1"/>
     <w:lsdException w:name="HTML Typewriter" w:semiHidden="1" w:unhideWhenUsed="1"/>
     <w:lsdException w:name="HTML Variable" w:semiHidden="1" w:unhideWhenUsed="1"/>
+    <w:lsdException w:name="Normal Table" w:semiHidden="1" w:unhideWhenUsed="1"/>
     <w:lsdException w:name="annotation subject" w:semiHidden="1" w:unhideWhenUsed="1"/>
     <w:lsdException w:name="No List" w:semiHidden="1" w:unhideWhenUsed="1"/>
     <w:lsdException w:name="Outline List 1" w:semiHidden="1" w:unhideWhenUsed="1"/>
@@ -3714,8 +3733,10 @@
     <w:lsdException w:name="Table Subtle 2" w:semiHidden="1" w:unhideWhenUsed="1"/>
     <w:lsdException w:name="Table Web 1" w:semiHidden="1" w:unhideWhenUsed="1"/>
     <w:lsdException w:name="Table Web 2" w:semiHidden="1" w:unhideWhenUsed="1"/>
+    <w:lsdException w:name="Table Web 3" w:semiHidden="1" w:unhideWhenUsed="1"/>
     <w:lsdException w:name="Balloon Text" w:semiHidden="1" w:unhideWhenUsed="1"/>
     <w:lsdException w:name="Table Grid" w:uiPriority="39"/>
+    <w:lsdException w:name="Table Theme" w:semiHidden="1" w:unhideWhenUsed="1"/>
     <w:lsdException w:name="Placeholder Text" w:semiHidden="1"/>
     <w:lsdException w:name="No Spacing" w:uiPriority="1" w:qFormat="1"/>
     <w:lsdException w:name="Light Shading" w:uiPriority="60"/>
@@ -3935,7 +3956,6 @@
     <w:lsdException w:name="Smart Hyperlink" w:semiHidden="1" w:unhideWhenUsed="1"/>
     <w:lsdException w:name="Hashtag" w:semiHidden="1" w:unhideWhenUsed="1"/>
     <w:lsdException w:name="Unresolved Mention" w:semiHidden="1" w:unhideWhenUsed="1"/>
-    <w:lsdException w:name="Smart Link" w:semiHidden="1" w:unhideWhenUsed="1"/>
   </w:latentStyles>
   <w:style w:type="paragraph" w:default="1" w:styleId="Normal">
     <w:name w:val="Normal"/>

</xml_diff>